<commit_message>
Added notes to HTML
</commit_message>
<xml_diff>
--- a/HTML prelims.docx
+++ b/HTML prelims.docx
@@ -9,7 +9,15 @@
     </w:p>
     <w:p/>
     <w:p>
-      <w:r>
+      <w:pPr>
+        <w:rPr>
+          <w:b/>
+        </w:rPr>
+      </w:pPr>
+      <w:r>
+        <w:rPr>
+          <w:b/>
+        </w:rPr>
         <w:t>Hypertext Markup Language</w:t>
       </w:r>
     </w:p>
@@ -22,23 +30,7 @@
         </w:numPr>
       </w:pPr>
       <w:r>
-        <w:t xml:space="preserve">Language used to </w:t>
-      </w:r>
-      <w:proofErr w:type="spellStart"/>
-      <w:r>
-        <w:t>mark up</w:t>
-      </w:r>
-      <w:proofErr w:type="spellEnd"/>
-      <w:r>
-        <w:t xml:space="preserve"> documents(</w:t>
-      </w:r>
-      <w:proofErr w:type="spellStart"/>
-      <w:r>
-        <w:t>ie</w:t>
-      </w:r>
-      <w:proofErr w:type="spellEnd"/>
-      <w:r>
-        <w:t xml:space="preserve"> web pages) in the world wide web</w:t>
+        <w:t>Language used to mark up documents(ie web pages) in the world wide web</w:t>
       </w:r>
     </w:p>
     <w:p>
@@ -136,15 +128,7 @@
         </w:numPr>
       </w:pPr>
       <w:r>
-        <w:t xml:space="preserve">HTML + (Hypertext Markup Format) Internet Draft, by Dave </w:t>
-      </w:r>
-      <w:proofErr w:type="spellStart"/>
-      <w:r>
-        <w:t>Raggett</w:t>
-      </w:r>
-      <w:proofErr w:type="spellEnd"/>
-      <w:r>
-        <w:t>, late 1993</w:t>
+        <w:t>HTML + (Hypertext Markup Format) Internet Draft, by Dave Raggett, late 1993</w:t>
       </w:r>
     </w:p>
     <w:p>
@@ -252,13 +236,7 @@
         </w:numPr>
       </w:pPr>
       <w:r>
-        <w:t>HTML 4.0(</w:t>
-      </w:r>
-      <w:r>
-        <w:t>W3C Recommendation</w:t>
-      </w:r>
-      <w:r>
-        <w:t xml:space="preserve"> Dec 1997)</w:t>
+        <w:t>HTML 4.0(W3C Recommendation Dec 1997)</w:t>
       </w:r>
     </w:p>
     <w:p>
@@ -270,13 +248,7 @@
         </w:numPr>
       </w:pPr>
       <w:r>
-        <w:t>HTML 4.01(</w:t>
-      </w:r>
-      <w:r>
-        <w:t>W3C Recommendation</w:t>
-      </w:r>
-      <w:r>
-        <w:t xml:space="preserve"> Dec 1999)</w:t>
+        <w:t>HTML 4.01(W3C Recommendation Dec 1999)</w:t>
       </w:r>
     </w:p>
     <w:p>
@@ -336,10 +308,7 @@
         </w:numPr>
       </w:pPr>
       <w:r>
-        <w:t>Reformulation of HTML in XML(</w:t>
-      </w:r>
-      <w:r>
-        <w:t>extensible Markup language)</w:t>
+        <w:t>Reformulation of HTML in XML(extensible Markup language)</w:t>
       </w:r>
     </w:p>
     <w:p>
@@ -412,7 +381,557 @@
       </w:pPr>
       <w:r>
         <w:lastRenderedPageBreak/>
-        <w:t>Arose from the effort to evolve HTML (instead of replacing it) to address backward compatibility issues that hindered the adoption of HTML,</w:t>
+        <w:t>Arose from the effort to evolve HTML (instead of replacing it) to address backward compatibility issues tha</w:t>
+      </w:r>
+      <w:r>
+        <w:t>t hindered the adoption of XHTML, as well as to address the emerging needs of modern web applications</w:t>
+      </w:r>
+    </w:p>
+    <w:p>
+      <w:pPr>
+        <w:pStyle w:val="ListParagraph"/>
+        <w:numPr>
+          <w:ilvl w:val="2"/>
+          <w:numId w:val="6"/>
+        </w:numPr>
+      </w:pPr>
+      <w:r>
+        <w:t>Work on HTML 5 was initially undertaken by the WHATWG (led by Apple, Mozilla and Opera) in 2004, with the W3C signifying interest to participate in the effort in 2006, the first draft of HTML 5 was published in 2008 ( edited by Ian Hickson)</w:t>
+      </w:r>
+    </w:p>
+    <w:p>
+      <w:pPr>
+        <w:pStyle w:val="ListParagraph"/>
+        <w:numPr>
+          <w:ilvl w:val="2"/>
+          <w:numId w:val="6"/>
+        </w:numPr>
+      </w:pPr>
+      <w:r>
+        <w:t>HTML 5 incorporated specifications from HTML 4 , XHTML, and DOM(Document Object Module), and included various extensions of existing APIs and introduced new APIs as well.</w:t>
+      </w:r>
+    </w:p>
+    <w:p>
+      <w:pPr>
+        <w:pStyle w:val="ListParagraph"/>
+        <w:numPr>
+          <w:ilvl w:val="1"/>
+          <w:numId w:val="6"/>
+        </w:numPr>
+      </w:pPr>
+      <w:r>
+        <w:t>HTML 5(W3C Recommendation, October 2014)</w:t>
+      </w:r>
+    </w:p>
+    <w:p>
+      <w:pPr>
+        <w:pStyle w:val="ListParagraph"/>
+        <w:numPr>
+          <w:ilvl w:val="1"/>
+          <w:numId w:val="6"/>
+        </w:numPr>
+      </w:pPr>
+      <w:r>
+        <w:t>HTML 5</w:t>
+      </w:r>
+      <w:r>
+        <w:t>.1</w:t>
+      </w:r>
+      <w:r>
+        <w:t xml:space="preserve">(W3C Recommendation, </w:t>
+      </w:r>
+      <w:r>
+        <w:t xml:space="preserve">November </w:t>
+      </w:r>
+      <w:r>
+        <w:t>2</w:t>
+      </w:r>
+      <w:r>
+        <w:t>016</w:t>
+      </w:r>
+      <w:r>
+        <w:t>)</w:t>
+      </w:r>
+    </w:p>
+    <w:p>
+      <w:pPr>
+        <w:pStyle w:val="ListParagraph"/>
+        <w:numPr>
+          <w:ilvl w:val="1"/>
+          <w:numId w:val="6"/>
+        </w:numPr>
+      </w:pPr>
+      <w:r>
+        <w:t>HTML 5</w:t>
+      </w:r>
+      <w:r>
+        <w:t>.2(W3C Recommendation, December 2017</w:t>
+      </w:r>
+      <w:r>
+        <w:t>)</w:t>
+      </w:r>
+    </w:p>
+    <w:p>
+      <w:pPr>
+        <w:pStyle w:val="ListParagraph"/>
+        <w:numPr>
+          <w:ilvl w:val="1"/>
+          <w:numId w:val="6"/>
+        </w:numPr>
+      </w:pPr>
+      <w:r>
+        <w:t>HTML Living Standard (WHATWG)</w:t>
+      </w:r>
+    </w:p>
+    <w:p>
+      <w:pPr>
+        <w:pStyle w:val="ListParagraph"/>
+        <w:numPr>
+          <w:ilvl w:val="1"/>
+          <w:numId w:val="6"/>
+        </w:numPr>
+      </w:pPr>
+      <w:r>
+        <w:t>Differences Between HTML 4 and HTML 5</w:t>
+      </w:r>
+    </w:p>
+    <w:p>
+      <w:pPr>
+        <w:pStyle w:val="ListParagraph"/>
+        <w:numPr>
+          <w:ilvl w:val="2"/>
+          <w:numId w:val="6"/>
+        </w:numPr>
+      </w:pPr>
+      <w:r>
+        <w:t>(Changed elements, new attributes…)</w:t>
+      </w:r>
+    </w:p>
+    <w:p>
+      <w:pPr>
+        <w:rPr>
+          <w:b/>
+        </w:rPr>
+      </w:pPr>
+      <w:r>
+        <w:rPr>
+          <w:b/>
+        </w:rPr>
+        <w:t>HTML Document Structure</w:t>
+      </w:r>
+    </w:p>
+    <w:p>
+      <w:pPr>
+        <w:pStyle w:val="ListParagraph"/>
+        <w:numPr>
+          <w:ilvl w:val="0"/>
+          <w:numId w:val="7"/>
+        </w:numPr>
+      </w:pPr>
+      <w:r>
+        <w:t>Version Information (i.e. DOCTYPE)</w:t>
+      </w:r>
+    </w:p>
+    <w:p>
+      <w:pPr>
+        <w:pStyle w:val="ListParagraph"/>
+        <w:numPr>
+          <w:ilvl w:val="0"/>
+          <w:numId w:val="7"/>
+        </w:numPr>
+      </w:pPr>
+      <w:r>
+        <w:t>Root element ( html )</w:t>
+      </w:r>
+    </w:p>
+    <w:p>
+      <w:pPr>
+        <w:pStyle w:val="ListParagraph"/>
+        <w:numPr>
+          <w:ilvl w:val="1"/>
+          <w:numId w:val="7"/>
+        </w:numPr>
+      </w:pPr>
+      <w:r>
+        <w:t xml:space="preserve">Declarative header section containing document meta data, delimited by the head element </w:t>
+      </w:r>
+    </w:p>
+    <w:p>
+      <w:pPr>
+        <w:pStyle w:val="ListParagraph"/>
+        <w:numPr>
+          <w:ilvl w:val="2"/>
+          <w:numId w:val="7"/>
+        </w:numPr>
+      </w:pPr>
+      <w:r>
+        <w:t>head, title, base, link, meta, style, styling and scripting</w:t>
+      </w:r>
+    </w:p>
+    <w:p>
+      <w:pPr>
+        <w:pStyle w:val="ListParagraph"/>
+        <w:numPr>
+          <w:ilvl w:val="1"/>
+          <w:numId w:val="7"/>
+        </w:numPr>
+      </w:pPr>
+      <w:r>
+        <w:t>document body containing the document actual content delimited by either body element or the frameset element (obsolete)</w:t>
+      </w:r>
+    </w:p>
+    <w:p>
+      <w:r>
+        <w:t>HTML Document Components</w:t>
+      </w:r>
+    </w:p>
+    <w:p>
+      <w:pPr>
+        <w:pStyle w:val="ListParagraph"/>
+        <w:numPr>
+          <w:ilvl w:val="0"/>
+          <w:numId w:val="8"/>
+        </w:numPr>
+      </w:pPr>
+      <w:r>
+        <w:t>DOCUMENT TYPE DECLARATION (DOCTYPE)</w:t>
+      </w:r>
+    </w:p>
+    <w:p>
+      <w:pPr>
+        <w:pStyle w:val="ListParagraph"/>
+        <w:numPr>
+          <w:ilvl w:val="1"/>
+          <w:numId w:val="8"/>
+        </w:numPr>
+      </w:pPr>
+      <w:r>
+        <w:t>HTML 4.01 DOCTYPES</w:t>
+      </w:r>
+    </w:p>
+    <w:p>
+      <w:pPr>
+        <w:pStyle w:val="ListParagraph"/>
+        <w:numPr>
+          <w:ilvl w:val="2"/>
+          <w:numId w:val="8"/>
+        </w:numPr>
+      </w:pPr>
+      <w:r>
+        <w:t>Taste</w:t>
+      </w:r>
+    </w:p>
+    <w:p>
+      <w:pPr>
+        <w:pStyle w:val="ListParagraph"/>
+        <w:numPr>
+          <w:ilvl w:val="3"/>
+          <w:numId w:val="8"/>
+        </w:numPr>
+      </w:pPr>
+      <w:r>
+        <w:t>Strict</w:t>
+      </w:r>
+    </w:p>
+    <w:p>
+      <w:pPr>
+        <w:pStyle w:val="ListParagraph"/>
+        <w:numPr>
+          <w:ilvl w:val="3"/>
+          <w:numId w:val="8"/>
+        </w:numPr>
+      </w:pPr>
+      <w:r>
+        <w:t>Transitional</w:t>
+      </w:r>
+    </w:p>
+    <w:p>
+      <w:pPr>
+        <w:pStyle w:val="ListParagraph"/>
+        <w:numPr>
+          <w:ilvl w:val="3"/>
+          <w:numId w:val="8"/>
+        </w:numPr>
+      </w:pPr>
+      <w:r>
+        <w:t>Frameset</w:t>
+      </w:r>
+    </w:p>
+    <w:p>
+      <w:pPr>
+        <w:pStyle w:val="ListParagraph"/>
+        <w:numPr>
+          <w:ilvl w:val="1"/>
+          <w:numId w:val="8"/>
+        </w:numPr>
+      </w:pPr>
+      <w:r>
+        <w:t>XHTML 1.0 DOCTYPES</w:t>
+      </w:r>
+    </w:p>
+    <w:p>
+      <w:pPr>
+        <w:pStyle w:val="ListParagraph"/>
+        <w:numPr>
+          <w:ilvl w:val="1"/>
+          <w:numId w:val="8"/>
+        </w:numPr>
+      </w:pPr>
+      <w:r>
+        <w:t>HTML 5 DOCTYPE</w:t>
+      </w:r>
+    </w:p>
+    <w:p>
+      <w:pPr>
+        <w:pStyle w:val="ListParagraph"/>
+        <w:numPr>
+          <w:ilvl w:val="0"/>
+          <w:numId w:val="8"/>
+        </w:numPr>
+      </w:pPr>
+      <w:r>
+        <w:t>Elements (HTML 4.01, XHTML 1.0,HTML 5)</w:t>
+      </w:r>
+    </w:p>
+    <w:p>
+      <w:pPr>
+        <w:pStyle w:val="ListParagraph"/>
+        <w:numPr>
+          <w:ilvl w:val="1"/>
+          <w:numId w:val="8"/>
+        </w:numPr>
+      </w:pPr>
+      <w:r>
+        <w:t>Tags</w:t>
+      </w:r>
+    </w:p>
+    <w:p>
+      <w:pPr>
+        <w:pStyle w:val="ListParagraph"/>
+        <w:numPr>
+          <w:ilvl w:val="1"/>
+          <w:numId w:val="8"/>
+        </w:numPr>
+      </w:pPr>
+      <w:r>
+        <w:t>Content</w:t>
+      </w:r>
+    </w:p>
+    <w:p>
+      <w:pPr>
+        <w:pStyle w:val="ListParagraph"/>
+        <w:numPr>
+          <w:ilvl w:val="2"/>
+          <w:numId w:val="8"/>
+        </w:numPr>
+      </w:pPr>
+      <w:r>
+        <w:t xml:space="preserve">Content Models </w:t>
+      </w:r>
+    </w:p>
+    <w:p>
+      <w:pPr>
+        <w:pStyle w:val="ListParagraph"/>
+        <w:numPr>
+          <w:ilvl w:val="3"/>
+          <w:numId w:val="8"/>
+        </w:numPr>
+      </w:pPr>
+      <w:r>
+        <w:t>Flow content</w:t>
+      </w:r>
+    </w:p>
+    <w:p>
+      <w:pPr>
+        <w:pStyle w:val="ListParagraph"/>
+        <w:numPr>
+          <w:ilvl w:val="3"/>
+          <w:numId w:val="8"/>
+        </w:numPr>
+      </w:pPr>
+      <w:r>
+        <w:t>Heading content</w:t>
+      </w:r>
+    </w:p>
+    <w:p>
+      <w:pPr>
+        <w:pStyle w:val="ListParagraph"/>
+        <w:numPr>
+          <w:ilvl w:val="3"/>
+          <w:numId w:val="8"/>
+        </w:numPr>
+      </w:pPr>
+      <w:r>
+        <w:t>Palpable content</w:t>
+      </w:r>
+    </w:p>
+    <w:p>
+      <w:pPr>
+        <w:pStyle w:val="ListParagraph"/>
+        <w:numPr>
+          <w:ilvl w:val="2"/>
+          <w:numId w:val="8"/>
+        </w:numPr>
+      </w:pPr>
+      <w:r>
+        <w:t>Void Elements</w:t>
+      </w:r>
+    </w:p>
+    <w:p>
+      <w:pPr>
+        <w:pStyle w:val="ListParagraph"/>
+        <w:numPr>
+          <w:ilvl w:val="3"/>
+          <w:numId w:val="8"/>
+        </w:numPr>
+      </w:pPr>
+      <w:r>
+        <w:t>No content</w:t>
+      </w:r>
+    </w:p>
+    <w:p>
+      <w:pPr>
+        <w:pStyle w:val="ListParagraph"/>
+        <w:numPr>
+          <w:ilvl w:val="3"/>
+          <w:numId w:val="8"/>
+        </w:numPr>
+      </w:pPr>
+      <w:r>
+        <w:lastRenderedPageBreak/>
+        <w:t>Images, input, link</w:t>
+      </w:r>
+    </w:p>
+    <w:p>
+      <w:pPr>
+        <w:pStyle w:val="ListParagraph"/>
+        <w:numPr>
+          <w:ilvl w:val="1"/>
+          <w:numId w:val="8"/>
+        </w:numPr>
+      </w:pPr>
+      <w:r>
+        <w:t>Attributes and Attribute Values ( HTML 4.01,XHTML 1.0,HTML 5)</w:t>
+      </w:r>
+    </w:p>
+    <w:p>
+      <w:pPr>
+        <w:pStyle w:val="ListParagraph"/>
+        <w:numPr>
+          <w:ilvl w:val="2"/>
+          <w:numId w:val="8"/>
+        </w:numPr>
+      </w:pPr>
+      <w:r>
+        <w:t>Global Attributes</w:t>
+      </w:r>
+    </w:p>
+    <w:p>
+      <w:pPr>
+        <w:pStyle w:val="ListParagraph"/>
+        <w:numPr>
+          <w:ilvl w:val="3"/>
+          <w:numId w:val="8"/>
+        </w:numPr>
+      </w:pPr>
+      <w:r>
+        <w:t>Note: All attribute names on HTML elements in the HTML documents get ASCII-lowercase and automatically so the restriction on ASCII uppercase letters doesn’t affect such documents</w:t>
+      </w:r>
+    </w:p>
+    <w:p>
+      <w:pPr>
+        <w:pStyle w:val="ListParagraph"/>
+        <w:numPr>
+          <w:ilvl w:val="2"/>
+          <w:numId w:val="8"/>
+        </w:numPr>
+      </w:pPr>
+      <w:r>
+        <w:t>Custom Non-visible Data Attributes</w:t>
+      </w:r>
+    </w:p>
+    <w:p>
+      <w:pPr>
+        <w:pStyle w:val="ListParagraph"/>
+        <w:numPr>
+          <w:ilvl w:val="3"/>
+          <w:numId w:val="8"/>
+        </w:numPr>
+      </w:pPr>
+      <w:r>
+        <w:t>Bootstrap</w:t>
+      </w:r>
+    </w:p>
+    <w:p>
+      <w:pPr>
+        <w:pStyle w:val="ListParagraph"/>
+        <w:numPr>
+          <w:ilvl w:val="2"/>
+          <w:numId w:val="8"/>
+        </w:numPr>
+      </w:pPr>
+      <w:r>
+        <w:t>WAI-ARIA Attribute</w:t>
+      </w:r>
+    </w:p>
+    <w:p>
+      <w:pPr>
+        <w:pStyle w:val="ListParagraph"/>
+        <w:numPr>
+          <w:ilvl w:val="2"/>
+          <w:numId w:val="8"/>
+        </w:numPr>
+      </w:pPr>
+      <w:r>
+        <w:t>Element-Specific Attributes</w:t>
+      </w:r>
+    </w:p>
+    <w:p>
+      <w:pPr>
+        <w:pStyle w:val="ListParagraph"/>
+        <w:numPr>
+          <w:ilvl w:val="1"/>
+          <w:numId w:val="8"/>
+        </w:numPr>
+      </w:pPr>
+      <w:r>
+        <w:t>MathMC(Mathematical Markup language),SVG(Scalable Vector Graphics)</w:t>
+      </w:r>
+    </w:p>
+    <w:p>
+      <w:pPr>
+        <w:pStyle w:val="ListParagraph"/>
+        <w:numPr>
+          <w:ilvl w:val="0"/>
+          <w:numId w:val="8"/>
+        </w:numPr>
+      </w:pPr>
+      <w:r>
+        <w:t>Character Reference</w:t>
+      </w:r>
+    </w:p>
+    <w:p>
+      <w:pPr>
+        <w:pStyle w:val="ListParagraph"/>
+        <w:numPr>
+          <w:ilvl w:val="1"/>
+          <w:numId w:val="8"/>
+        </w:numPr>
+      </w:pPr>
+      <w:r>
+        <w:t>Representation of characters that are not available on keyboard</w:t>
+      </w:r>
+    </w:p>
+    <w:p>
+      <w:pPr>
+        <w:pStyle w:val="ListParagraph"/>
+        <w:numPr>
+          <w:ilvl w:val="0"/>
+          <w:numId w:val="8"/>
+        </w:numPr>
+      </w:pPr>
+      <w:r>
+        <w:t>COmments</w:t>
       </w:r>
       <w:bookmarkStart w:id="0" w:name="_GoBack"/>
       <w:bookmarkEnd w:id="0"/>
@@ -629,6 +1148,232 @@
     </w:lvl>
   </w:abstractNum>
   <w:abstractNum w:abstractNumId="2" w15:restartNumberingAfterBreak="0">
+    <w:nsid w:val="1470540D"/>
+    <w:multiLevelType w:val="hybridMultilevel"/>
+    <w:tmpl w:val="845C3632"/>
+    <w:lvl w:ilvl="0" w:tplc="04090001">
+      <w:start w:val="1"/>
+      <w:numFmt w:val="bullet"/>
+      <w:lvlText w:val=""/>
+      <w:lvlJc w:val="left"/>
+      <w:pPr>
+        <w:ind w:left="720" w:hanging="360"/>
+      </w:pPr>
+      <w:rPr>
+        <w:rFonts w:ascii="Symbol" w:hAnsi="Symbol" w:hint="default"/>
+      </w:rPr>
+    </w:lvl>
+    <w:lvl w:ilvl="1" w:tplc="04090003">
+      <w:start w:val="1"/>
+      <w:numFmt w:val="bullet"/>
+      <w:lvlText w:val="o"/>
+      <w:lvlJc w:val="left"/>
+      <w:pPr>
+        <w:ind w:left="1440" w:hanging="360"/>
+      </w:pPr>
+      <w:rPr>
+        <w:rFonts w:ascii="Courier New" w:hAnsi="Courier New" w:cs="Courier New" w:hint="default"/>
+      </w:rPr>
+    </w:lvl>
+    <w:lvl w:ilvl="2" w:tplc="04090005">
+      <w:start w:val="1"/>
+      <w:numFmt w:val="bullet"/>
+      <w:lvlText w:val=""/>
+      <w:lvlJc w:val="left"/>
+      <w:pPr>
+        <w:ind w:left="2160" w:hanging="360"/>
+      </w:pPr>
+      <w:rPr>
+        <w:rFonts w:ascii="Wingdings" w:hAnsi="Wingdings" w:hint="default"/>
+      </w:rPr>
+    </w:lvl>
+    <w:lvl w:ilvl="3" w:tplc="04090001">
+      <w:start w:val="1"/>
+      <w:numFmt w:val="bullet"/>
+      <w:lvlText w:val=""/>
+      <w:lvlJc w:val="left"/>
+      <w:pPr>
+        <w:ind w:left="2880" w:hanging="360"/>
+      </w:pPr>
+      <w:rPr>
+        <w:rFonts w:ascii="Symbol" w:hAnsi="Symbol" w:hint="default"/>
+      </w:rPr>
+    </w:lvl>
+    <w:lvl w:ilvl="4" w:tplc="04090003" w:tentative="1">
+      <w:start w:val="1"/>
+      <w:numFmt w:val="bullet"/>
+      <w:lvlText w:val="o"/>
+      <w:lvlJc w:val="left"/>
+      <w:pPr>
+        <w:ind w:left="3600" w:hanging="360"/>
+      </w:pPr>
+      <w:rPr>
+        <w:rFonts w:ascii="Courier New" w:hAnsi="Courier New" w:cs="Courier New" w:hint="default"/>
+      </w:rPr>
+    </w:lvl>
+    <w:lvl w:ilvl="5" w:tplc="04090005" w:tentative="1">
+      <w:start w:val="1"/>
+      <w:numFmt w:val="bullet"/>
+      <w:lvlText w:val=""/>
+      <w:lvlJc w:val="left"/>
+      <w:pPr>
+        <w:ind w:left="4320" w:hanging="360"/>
+      </w:pPr>
+      <w:rPr>
+        <w:rFonts w:ascii="Wingdings" w:hAnsi="Wingdings" w:hint="default"/>
+      </w:rPr>
+    </w:lvl>
+    <w:lvl w:ilvl="6" w:tplc="04090001" w:tentative="1">
+      <w:start w:val="1"/>
+      <w:numFmt w:val="bullet"/>
+      <w:lvlText w:val=""/>
+      <w:lvlJc w:val="left"/>
+      <w:pPr>
+        <w:ind w:left="5040" w:hanging="360"/>
+      </w:pPr>
+      <w:rPr>
+        <w:rFonts w:ascii="Symbol" w:hAnsi="Symbol" w:hint="default"/>
+      </w:rPr>
+    </w:lvl>
+    <w:lvl w:ilvl="7" w:tplc="04090003" w:tentative="1">
+      <w:start w:val="1"/>
+      <w:numFmt w:val="bullet"/>
+      <w:lvlText w:val="o"/>
+      <w:lvlJc w:val="left"/>
+      <w:pPr>
+        <w:ind w:left="5760" w:hanging="360"/>
+      </w:pPr>
+      <w:rPr>
+        <w:rFonts w:ascii="Courier New" w:hAnsi="Courier New" w:cs="Courier New" w:hint="default"/>
+      </w:rPr>
+    </w:lvl>
+    <w:lvl w:ilvl="8" w:tplc="04090005" w:tentative="1">
+      <w:start w:val="1"/>
+      <w:numFmt w:val="bullet"/>
+      <w:lvlText w:val=""/>
+      <w:lvlJc w:val="left"/>
+      <w:pPr>
+        <w:ind w:left="6480" w:hanging="360"/>
+      </w:pPr>
+      <w:rPr>
+        <w:rFonts w:ascii="Wingdings" w:hAnsi="Wingdings" w:hint="default"/>
+      </w:rPr>
+    </w:lvl>
+  </w:abstractNum>
+  <w:abstractNum w:abstractNumId="3" w15:restartNumberingAfterBreak="0">
+    <w:nsid w:val="266364A5"/>
+    <w:multiLevelType w:val="hybridMultilevel"/>
+    <w:tmpl w:val="AB5EB538"/>
+    <w:lvl w:ilvl="0" w:tplc="04090001">
+      <w:start w:val="1"/>
+      <w:numFmt w:val="bullet"/>
+      <w:lvlText w:val=""/>
+      <w:lvlJc w:val="left"/>
+      <w:pPr>
+        <w:ind w:left="720" w:hanging="360"/>
+      </w:pPr>
+      <w:rPr>
+        <w:rFonts w:ascii="Symbol" w:hAnsi="Symbol" w:hint="default"/>
+      </w:rPr>
+    </w:lvl>
+    <w:lvl w:ilvl="1" w:tplc="04090003">
+      <w:start w:val="1"/>
+      <w:numFmt w:val="bullet"/>
+      <w:lvlText w:val="o"/>
+      <w:lvlJc w:val="left"/>
+      <w:pPr>
+        <w:ind w:left="1440" w:hanging="360"/>
+      </w:pPr>
+      <w:rPr>
+        <w:rFonts w:ascii="Courier New" w:hAnsi="Courier New" w:cs="Courier New" w:hint="default"/>
+      </w:rPr>
+    </w:lvl>
+    <w:lvl w:ilvl="2" w:tplc="04090005">
+      <w:start w:val="1"/>
+      <w:numFmt w:val="bullet"/>
+      <w:lvlText w:val=""/>
+      <w:lvlJc w:val="left"/>
+      <w:pPr>
+        <w:ind w:left="2160" w:hanging="360"/>
+      </w:pPr>
+      <w:rPr>
+        <w:rFonts w:ascii="Wingdings" w:hAnsi="Wingdings" w:hint="default"/>
+      </w:rPr>
+    </w:lvl>
+    <w:lvl w:ilvl="3" w:tplc="04090001" w:tentative="1">
+      <w:start w:val="1"/>
+      <w:numFmt w:val="bullet"/>
+      <w:lvlText w:val=""/>
+      <w:lvlJc w:val="left"/>
+      <w:pPr>
+        <w:ind w:left="2880" w:hanging="360"/>
+      </w:pPr>
+      <w:rPr>
+        <w:rFonts w:ascii="Symbol" w:hAnsi="Symbol" w:hint="default"/>
+      </w:rPr>
+    </w:lvl>
+    <w:lvl w:ilvl="4" w:tplc="04090003" w:tentative="1">
+      <w:start w:val="1"/>
+      <w:numFmt w:val="bullet"/>
+      <w:lvlText w:val="o"/>
+      <w:lvlJc w:val="left"/>
+      <w:pPr>
+        <w:ind w:left="3600" w:hanging="360"/>
+      </w:pPr>
+      <w:rPr>
+        <w:rFonts w:ascii="Courier New" w:hAnsi="Courier New" w:cs="Courier New" w:hint="default"/>
+      </w:rPr>
+    </w:lvl>
+    <w:lvl w:ilvl="5" w:tplc="04090005" w:tentative="1">
+      <w:start w:val="1"/>
+      <w:numFmt w:val="bullet"/>
+      <w:lvlText w:val=""/>
+      <w:lvlJc w:val="left"/>
+      <w:pPr>
+        <w:ind w:left="4320" w:hanging="360"/>
+      </w:pPr>
+      <w:rPr>
+        <w:rFonts w:ascii="Wingdings" w:hAnsi="Wingdings" w:hint="default"/>
+      </w:rPr>
+    </w:lvl>
+    <w:lvl w:ilvl="6" w:tplc="04090001" w:tentative="1">
+      <w:start w:val="1"/>
+      <w:numFmt w:val="bullet"/>
+      <w:lvlText w:val=""/>
+      <w:lvlJc w:val="left"/>
+      <w:pPr>
+        <w:ind w:left="5040" w:hanging="360"/>
+      </w:pPr>
+      <w:rPr>
+        <w:rFonts w:ascii="Symbol" w:hAnsi="Symbol" w:hint="default"/>
+      </w:rPr>
+    </w:lvl>
+    <w:lvl w:ilvl="7" w:tplc="04090003" w:tentative="1">
+      <w:start w:val="1"/>
+      <w:numFmt w:val="bullet"/>
+      <w:lvlText w:val="o"/>
+      <w:lvlJc w:val="left"/>
+      <w:pPr>
+        <w:ind w:left="5760" w:hanging="360"/>
+      </w:pPr>
+      <w:rPr>
+        <w:rFonts w:ascii="Courier New" w:hAnsi="Courier New" w:cs="Courier New" w:hint="default"/>
+      </w:rPr>
+    </w:lvl>
+    <w:lvl w:ilvl="8" w:tplc="04090005" w:tentative="1">
+      <w:start w:val="1"/>
+      <w:numFmt w:val="bullet"/>
+      <w:lvlText w:val=""/>
+      <w:lvlJc w:val="left"/>
+      <w:pPr>
+        <w:ind w:left="6480" w:hanging="360"/>
+      </w:pPr>
+      <w:rPr>
+        <w:rFonts w:ascii="Wingdings" w:hAnsi="Wingdings" w:hint="default"/>
+      </w:rPr>
+    </w:lvl>
+  </w:abstractNum>
+  <w:abstractNum w:abstractNumId="4" w15:restartNumberingAfterBreak="0">
     <w:nsid w:val="2D29305B"/>
     <w:multiLevelType w:val="hybridMultilevel"/>
     <w:tmpl w:val="BAFE526C"/>
@@ -741,7 +1486,7 @@
       </w:rPr>
     </w:lvl>
   </w:abstractNum>
-  <w:abstractNum w:abstractNumId="3" w15:restartNumberingAfterBreak="0">
+  <w:abstractNum w:abstractNumId="5" w15:restartNumberingAfterBreak="0">
     <w:nsid w:val="2DC46971"/>
     <w:multiLevelType w:val="hybridMultilevel"/>
     <w:tmpl w:val="E12E2588"/>
@@ -827,7 +1572,7 @@
       </w:pPr>
     </w:lvl>
   </w:abstractNum>
-  <w:abstractNum w:abstractNumId="4" w15:restartNumberingAfterBreak="0">
+  <w:abstractNum w:abstractNumId="6" w15:restartNumberingAfterBreak="0">
     <w:nsid w:val="528F020D"/>
     <w:multiLevelType w:val="hybridMultilevel"/>
     <w:tmpl w:val="6AB06608"/>
@@ -940,7 +1685,7 @@
       </w:rPr>
     </w:lvl>
   </w:abstractNum>
-  <w:abstractNum w:abstractNumId="5" w15:restartNumberingAfterBreak="0">
+  <w:abstractNum w:abstractNumId="7" w15:restartNumberingAfterBreak="0">
     <w:nsid w:val="679C22EB"/>
     <w:multiLevelType w:val="hybridMultilevel"/>
     <w:tmpl w:val="A55C2B5C"/>
@@ -1054,22 +1799,28 @@
     </w:lvl>
   </w:abstractNum>
   <w:num w:numId="1">
-    <w:abstractNumId w:val="2"/>
+    <w:abstractNumId w:val="4"/>
   </w:num>
   <w:num w:numId="2">
     <w:abstractNumId w:val="1"/>
   </w:num>
   <w:num w:numId="3">
-    <w:abstractNumId w:val="5"/>
+    <w:abstractNumId w:val="7"/>
   </w:num>
   <w:num w:numId="4">
     <w:abstractNumId w:val="0"/>
   </w:num>
   <w:num w:numId="5">
+    <w:abstractNumId w:val="5"/>
+  </w:num>
+  <w:num w:numId="6">
+    <w:abstractNumId w:val="6"/>
+  </w:num>
+  <w:num w:numId="7">
     <w:abstractNumId w:val="3"/>
   </w:num>
-  <w:num w:numId="6">
-    <w:abstractNumId w:val="4"/>
+  <w:num w:numId="8">
+    <w:abstractNumId w:val="2"/>
   </w:num>
 </w:numbering>
 </file>

</xml_diff>

<commit_message>
Edited HTML prelims notes
</commit_message>
<xml_diff>
--- a/HTML prelims.docx
+++ b/HTML prelims.docx
@@ -30,7 +30,23 @@
         </w:numPr>
       </w:pPr>
       <w:r>
-        <w:t>Language used to mark up documents(ie web pages) in the world wide web</w:t>
+        <w:t xml:space="preserve">Language used to </w:t>
+      </w:r>
+      <w:proofErr w:type="spellStart"/>
+      <w:r>
+        <w:t>mark up</w:t>
+      </w:r>
+      <w:proofErr w:type="spellEnd"/>
+      <w:r>
+        <w:t xml:space="preserve"> documents(</w:t>
+      </w:r>
+      <w:proofErr w:type="spellStart"/>
+      <w:r>
+        <w:t>ie</w:t>
+      </w:r>
+      <w:proofErr w:type="spellEnd"/>
+      <w:r>
+        <w:t xml:space="preserve"> web pages) in the world wide web</w:t>
       </w:r>
     </w:p>
     <w:p>
@@ -79,6 +95,18 @@
       </w:r>
     </w:p>
     <w:p>
+      <w:pPr>
+        <w:pStyle w:val="ListParagraph"/>
+        <w:numPr>
+          <w:ilvl w:val="0"/>
+          <w:numId w:val="1"/>
+        </w:numPr>
+      </w:pPr>
+      <w:r>
+        <w:t>SGML (ISO 8879)</w:t>
+      </w:r>
+    </w:p>
+    <w:p>
       <w:r>
         <w:t>Version history</w:t>
       </w:r>
@@ -128,7 +156,15 @@
         </w:numPr>
       </w:pPr>
       <w:r>
-        <w:t>HTML + (Hypertext Markup Format) Internet Draft, by Dave Raggett, late 1993</w:t>
+        <w:t xml:space="preserve">HTML + (Hypertext Markup Format) Internet Draft, by Dave </w:t>
+      </w:r>
+      <w:proofErr w:type="spellStart"/>
+      <w:r>
+        <w:t>Raggett</w:t>
+      </w:r>
+      <w:proofErr w:type="spellEnd"/>
+      <w:r>
+        <w:t>, late 1993</w:t>
       </w:r>
     </w:p>
     <w:p>
@@ -308,7 +344,13 @@
         </w:numPr>
       </w:pPr>
       <w:r>
-        <w:t>Reformulation of HTML in XML(extensible Markup language)</w:t>
+        <w:t>Reformulation of HTML in XML</w:t>
+      </w:r>
+      <w:r>
+        <w:t xml:space="preserve"> (E</w:t>
+      </w:r>
+      <w:r>
+        <w:t>xtensible Markup language)</w:t>
       </w:r>
     </w:p>
     <w:p>
@@ -332,7 +374,43 @@
         </w:numPr>
       </w:pPr>
       <w:r>
-        <w:t>Sought to move the Internet content-development community from the days of malformed, non-standard HTML markup into the well-formed, valid world of XML</w:t>
+        <w:t xml:space="preserve">Sought to move the Internet content-development community from the days of </w:t>
+      </w:r>
+      <w:r>
+        <w:rPr>
+          <w:b/>
+        </w:rPr>
+        <w:t>malformed</w:t>
+      </w:r>
+      <w:r>
+        <w:t xml:space="preserve">, </w:t>
+      </w:r>
+      <w:r>
+        <w:rPr>
+          <w:b/>
+        </w:rPr>
+        <w:t>non-standard</w:t>
+      </w:r>
+      <w:r>
+        <w:t xml:space="preserve"> HTML markup into the </w:t>
+      </w:r>
+      <w:r>
+        <w:rPr>
+          <w:b/>
+        </w:rPr>
+        <w:t>well-formed</w:t>
+      </w:r>
+      <w:r>
+        <w:t xml:space="preserve">, </w:t>
+      </w:r>
+      <w:r>
+        <w:rPr>
+          <w:b/>
+        </w:rPr>
+        <w:t>valid</w:t>
+      </w:r>
+      <w:r>
+        <w:t xml:space="preserve"> world of XML</w:t>
       </w:r>
     </w:p>
     <w:p>
@@ -368,6 +446,7 @@
         </w:numPr>
       </w:pPr>
       <w:r>
+        <w:lastRenderedPageBreak/>
         <w:t>HTML 5</w:t>
       </w:r>
     </w:p>
@@ -380,11 +459,25 @@
         </w:numPr>
       </w:pPr>
       <w:r>
-        <w:lastRenderedPageBreak/>
-        <w:t>Arose from the effort to evolve HTML (instead of replacing it) to address backward compatibility issues tha</w:t>
-      </w:r>
-      <w:r>
-        <w:t>t hindered the adoption of XHTML, as well as to address the emerging needs of modern web applications</w:t>
+        <w:t xml:space="preserve">Arose from the effort to </w:t>
+      </w:r>
+      <w:r>
+        <w:rPr>
+          <w:b/>
+        </w:rPr>
+        <w:t>evolve</w:t>
+      </w:r>
+      <w:r>
+        <w:t xml:space="preserve"> HTML (instead of replacing it) to address backward compatibility issues tha</w:t>
+      </w:r>
+      <w:r>
+        <w:t xml:space="preserve">t hindered the adoption of XHTML, as well as to address the emerging needs of </w:t>
+      </w:r>
+      <w:r>
+        <w:rPr>
+          <w:b/>
+        </w:rPr>
+        <w:t>modern web applications</w:t>
       </w:r>
     </w:p>
     <w:p>
@@ -396,7 +489,39 @@
         </w:numPr>
       </w:pPr>
       <w:r>
-        <w:t>Work on HTML 5 was initially undertaken by the WHATWG (led by Apple, Mozilla and Opera) in 2004, with the W3C signifying interest to participate in the effort in 2006, the first draft of HTML 5 was published in 2008 ( edited by Ian Hickson)</w:t>
+        <w:t xml:space="preserve">Work on HTML 5 was initially undertaken by the </w:t>
+      </w:r>
+      <w:r>
+        <w:rPr>
+          <w:b/>
+        </w:rPr>
+        <w:t>WHATWG</w:t>
+      </w:r>
+      <w:r>
+        <w:t xml:space="preserve"> (led by Apple, Mozilla and Opera) in 2004, with the W3C signifying interest to participate in the effort in 2006, the first draft of</w:t>
+      </w:r>
+      <w:r>
+        <w:t xml:space="preserve"> HTML 5 was published in 2008 (</w:t>
+      </w:r>
+      <w:r>
+        <w:t xml:space="preserve">edited by </w:t>
+      </w:r>
+      <w:r>
+        <w:rPr>
+          <w:b/>
+        </w:rPr>
+        <w:t xml:space="preserve">Ian </w:t>
+      </w:r>
+      <w:proofErr w:type="spellStart"/>
+      <w:r>
+        <w:rPr>
+          <w:b/>
+        </w:rPr>
+        <w:t>Hickson</w:t>
+      </w:r>
+      <w:proofErr w:type="spellEnd"/>
+      <w:r>
+        <w:t>)</w:t>
       </w:r>
     </w:p>
     <w:p>
@@ -408,7 +533,19 @@
         </w:numPr>
       </w:pPr>
       <w:r>
-        <w:t>HTML 5 incorporated specifications from HTML 4 , XHTML, and DOM(Document Object Module), and included various extensions of existing APIs and introduced new APIs as well.</w:t>
+        <w:t>HTML 5 incorpor</w:t>
+      </w:r>
+      <w:r>
+        <w:t>ated specifications from HTML 4</w:t>
+      </w:r>
+      <w:r>
+        <w:t>, XHTML, and DOM</w:t>
+      </w:r>
+      <w:r>
+        <w:t xml:space="preserve"> </w:t>
+      </w:r>
+      <w:r>
+        <w:t>(Document Object Module), and included various extensions of existing APIs and introduced new APIs as well.</w:t>
       </w:r>
     </w:p>
     <w:p>
@@ -432,25 +569,7 @@
         </w:numPr>
       </w:pPr>
       <w:r>
-        <w:t>HTML 5</w:t>
-      </w:r>
-      <w:r>
-        <w:t>.1</w:t>
-      </w:r>
-      <w:r>
-        <w:t xml:space="preserve">(W3C Recommendation, </w:t>
-      </w:r>
-      <w:r>
-        <w:t xml:space="preserve">November </w:t>
-      </w:r>
-      <w:r>
-        <w:t>2</w:t>
-      </w:r>
-      <w:r>
-        <w:t>016</w:t>
-      </w:r>
-      <w:r>
-        <w:t>)</w:t>
+        <w:t>HTML 5.1(W3C Recommendation, November 2016)</w:t>
       </w:r>
     </w:p>
     <w:p>
@@ -462,13 +581,7 @@
         </w:numPr>
       </w:pPr>
       <w:r>
-        <w:t>HTML 5</w:t>
-      </w:r>
-      <w:r>
-        <w:t>.2(W3C Recommendation, December 2017</w:t>
-      </w:r>
-      <w:r>
-        <w:t>)</w:t>
+        <w:t>HTML 5.2(W3C Recommendation, December 2017)</w:t>
       </w:r>
     </w:p>
     <w:p>
@@ -553,7 +666,35 @@
         </w:numPr>
       </w:pPr>
       <w:r>
-        <w:t xml:space="preserve">Declarative header section containing document meta data, delimited by the head element </w:t>
+        <w:t>Declarative header s</w:t>
+      </w:r>
+      <w:r>
+        <w:t xml:space="preserve">ection containing document </w:t>
+      </w:r>
+      <w:r>
+        <w:rPr>
+          <w:u w:val="single"/>
+        </w:rPr>
+        <w:t>meta</w:t>
+      </w:r>
+      <w:r>
+        <w:rPr>
+          <w:u w:val="single"/>
+        </w:rPr>
+        <w:t>data</w:t>
+      </w:r>
+      <w:r>
+        <w:t xml:space="preserve">, delimited by the </w:t>
+      </w:r>
+      <w:r>
+        <w:rPr>
+          <w:b/>
+          <w:u w:val="single"/>
+        </w:rPr>
+        <w:t>head</w:t>
+      </w:r>
+      <w:r>
+        <w:t xml:space="preserve"> element </w:t>
       </w:r>
     </w:p>
     <w:p>
@@ -577,11 +718,38 @@
         </w:numPr>
       </w:pPr>
       <w:r>
-        <w:t>document body containing the document actual content delimited by either body element or the frameset element (obsolete)</w:t>
-      </w:r>
-    </w:p>
-    <w:p>
-      <w:r>
+        <w:t xml:space="preserve">document body containing the document actual content delimited by either </w:t>
+      </w:r>
+      <w:r>
+        <w:rPr>
+          <w:b/>
+          <w:u w:val="single"/>
+        </w:rPr>
+        <w:t>body</w:t>
+      </w:r>
+      <w:r>
+        <w:t xml:space="preserve"> element or the </w:t>
+      </w:r>
+      <w:r>
+        <w:rPr>
+          <w:u w:val="single"/>
+        </w:rPr>
+        <w:t>frameset</w:t>
+      </w:r>
+      <w:r>
+        <w:t xml:space="preserve"> element (obsolete)</w:t>
+      </w:r>
+    </w:p>
+    <w:p>
+      <w:pPr>
+        <w:rPr>
+          <w:b/>
+        </w:rPr>
+      </w:pPr>
+      <w:r>
+        <w:rPr>
+          <w:b/>
+        </w:rPr>
         <w:t>HTML Document Components</w:t>
       </w:r>
     </w:p>
@@ -620,6 +788,9 @@
       <w:r>
         <w:t>Taste</w:t>
       </w:r>
+      <w:r>
+        <w:t>/Flavors</w:t>
+      </w:r>
     </w:p>
     <w:p>
       <w:pPr>
@@ -630,8 +801,14 @@
         </w:numPr>
       </w:pPr>
       <w:r>
+        <w:t xml:space="preserve">HTML 4.01 </w:t>
+      </w:r>
+      <w:r>
         <w:t>Strict</w:t>
       </w:r>
+      <w:r>
+        <w:t xml:space="preserve"> DTD</w:t>
+      </w:r>
     </w:p>
     <w:p>
       <w:pPr>
@@ -642,8 +819,14 @@
         </w:numPr>
       </w:pPr>
       <w:r>
+        <w:t xml:space="preserve">HTML 4.01 </w:t>
+      </w:r>
+      <w:r>
         <w:t>Transitional</w:t>
       </w:r>
+      <w:r>
+        <w:t xml:space="preserve"> DTD</w:t>
+      </w:r>
     </w:p>
     <w:p>
       <w:pPr>
@@ -654,8 +837,14 @@
         </w:numPr>
       </w:pPr>
       <w:r>
+        <w:t xml:space="preserve">HTML 4.01 </w:t>
+      </w:r>
+      <w:r>
         <w:t>Frameset</w:t>
       </w:r>
+      <w:r>
+        <w:t xml:space="preserve"> DTD</w:t>
+      </w:r>
     </w:p>
     <w:p>
       <w:pPr>
@@ -704,6 +893,9 @@
       <w:r>
         <w:t>Tags</w:t>
       </w:r>
+      <w:r>
+        <w:t xml:space="preserve"> – beginning and ending markup</w:t>
+      </w:r>
     </w:p>
     <w:p>
       <w:pPr>
@@ -786,6 +978,7 @@
         </w:numPr>
       </w:pPr>
       <w:r>
+        <w:lastRenderedPageBreak/>
         <w:t>No content</w:t>
       </w:r>
     </w:p>
@@ -798,9 +991,16 @@
         </w:numPr>
       </w:pPr>
       <w:r>
-        <w:lastRenderedPageBreak/>
         <w:t>Images, input, link</w:t>
       </w:r>
+      <w:r>
+        <w:t xml:space="preserve">, </w:t>
+      </w:r>
+      <w:proofErr w:type="spellStart"/>
+      <w:r>
+        <w:t>br</w:t>
+      </w:r>
+      <w:proofErr w:type="spellEnd"/>
     </w:p>
     <w:p>
       <w:pPr>
@@ -811,7 +1011,31 @@
         </w:numPr>
       </w:pPr>
       <w:r>
-        <w:t>Attributes and Attribute Values ( HTML 4.01,XHTML 1.0,HTML 5)</w:t>
+        <w:t>Attributes and Attribut</w:t>
+      </w:r>
+      <w:r>
+        <w:t>e Values (</w:t>
+      </w:r>
+      <w:r>
+        <w:rPr>
+          <w:u w:val="single"/>
+        </w:rPr>
+        <w:t>HTML 4.01,</w:t>
+      </w:r>
+      <w:r>
+        <w:rPr>
+          <w:u w:val="single"/>
+        </w:rPr>
+        <w:t xml:space="preserve"> </w:t>
+      </w:r>
+      <w:r>
+        <w:rPr>
+          <w:u w:val="single"/>
+        </w:rPr>
+        <w:t>XHTML 1.0</w:t>
+      </w:r>
+      <w:r>
+        <w:t>,HTML 5)</w:t>
       </w:r>
     </w:p>
     <w:p>
@@ -842,6 +1066,23 @@
       <w:pPr>
         <w:pStyle w:val="ListParagraph"/>
         <w:numPr>
+          <w:ilvl w:val="4"/>
+          <w:numId w:val="8"/>
+        </w:numPr>
+      </w:pPr>
+      <w:proofErr w:type="spellStart"/>
+      <w:r>
+        <w:t>accesskey</w:t>
+      </w:r>
+      <w:proofErr w:type="spellEnd"/>
+      <w:r>
+        <w:t>, class, id</w:t>
+      </w:r>
+    </w:p>
+    <w:p>
+      <w:pPr>
+        <w:pStyle w:val="ListParagraph"/>
+        <w:numPr>
           <w:ilvl w:val="2"/>
           <w:numId w:val="8"/>
         </w:numPr>
@@ -859,6 +1100,18 @@
         </w:numPr>
       </w:pPr>
       <w:r>
+        <w:t>Custom data attribute – “data-“</w:t>
+      </w:r>
+    </w:p>
+    <w:p>
+      <w:pPr>
+        <w:pStyle w:val="ListParagraph"/>
+        <w:numPr>
+          <w:ilvl w:val="3"/>
+          <w:numId w:val="8"/>
+        </w:numPr>
+      </w:pPr>
+      <w:r>
         <w:t>Bootstrap</w:t>
       </w:r>
     </w:p>
@@ -871,70 +1124,178 @@
         </w:numPr>
       </w:pPr>
       <w:r>
-        <w:t>WAI-ARIA Attribute</w:t>
-      </w:r>
-    </w:p>
-    <w:p>
-      <w:pPr>
-        <w:pStyle w:val="ListParagraph"/>
-        <w:numPr>
-          <w:ilvl w:val="2"/>
-          <w:numId w:val="8"/>
-        </w:numPr>
-      </w:pPr>
-      <w:r>
-        <w:t>Element-Specific Attributes</w:t>
-      </w:r>
-    </w:p>
-    <w:p>
-      <w:pPr>
-        <w:pStyle w:val="ListParagraph"/>
-        <w:numPr>
-          <w:ilvl w:val="1"/>
-          <w:numId w:val="8"/>
-        </w:numPr>
-      </w:pPr>
-      <w:r>
-        <w:t>MathMC(Mathematical Markup language),SVG(Scalable Vector Graphics)</w:t>
-      </w:r>
-    </w:p>
-    <w:p>
-      <w:pPr>
-        <w:pStyle w:val="ListParagraph"/>
-        <w:numPr>
-          <w:ilvl w:val="0"/>
-          <w:numId w:val="8"/>
-        </w:numPr>
-      </w:pPr>
-      <w:r>
-        <w:t>Character Reference</w:t>
-      </w:r>
-    </w:p>
-    <w:p>
-      <w:pPr>
-        <w:pStyle w:val="ListParagraph"/>
-        <w:numPr>
-          <w:ilvl w:val="1"/>
-          <w:numId w:val="8"/>
-        </w:numPr>
-      </w:pPr>
-      <w:r>
-        <w:t>Representation of characters that are not available on keyboard</w:t>
-      </w:r>
-    </w:p>
-    <w:p>
-      <w:pPr>
-        <w:pStyle w:val="ListParagraph"/>
-        <w:numPr>
-          <w:ilvl w:val="0"/>
-          <w:numId w:val="8"/>
-        </w:numPr>
-      </w:pPr>
-      <w:r>
-        <w:t>COmments</w:t>
+        <w:t>WAI-ARIA Attribu</w:t>
       </w:r>
       <w:bookmarkStart w:id="0" w:name="_GoBack"/>
       <w:bookmarkEnd w:id="0"/>
+      <w:r>
+        <w:t>te</w:t>
+      </w:r>
+      <w:r>
+        <w:t xml:space="preserve"> </w:t>
+      </w:r>
+      <w:r>
+        <w:t>(</w:t>
+      </w:r>
+      <w:r>
+        <w:rPr>
+          <w:rFonts w:cstheme="minorHAnsi"/>
+          <w:color w:val="222222"/>
+          <w:shd w:val="clear" w:color="auto" w:fill="FFFFFF"/>
+        </w:rPr>
+        <w:t>Web Accessibility Initiative – Accessible Rich Internet Applications)</w:t>
+      </w:r>
+    </w:p>
+    <w:p>
+      <w:pPr>
+        <w:pStyle w:val="ListParagraph"/>
+        <w:numPr>
+          <w:ilvl w:val="3"/>
+          <w:numId w:val="8"/>
+        </w:numPr>
+      </w:pPr>
+      <w:r>
+        <w:t>WCAG (</w:t>
+      </w:r>
+      <w:r>
+        <w:rPr>
+          <w:rFonts w:cstheme="minorHAnsi"/>
+          <w:color w:val="222222"/>
+          <w:shd w:val="clear" w:color="auto" w:fill="FFFFFF"/>
+        </w:rPr>
+        <w:t>Web Content Accessibility Guidelines</w:t>
+      </w:r>
+      <w:r>
+        <w:rPr>
+          <w:rFonts w:cstheme="minorHAnsi"/>
+          <w:color w:val="222222"/>
+          <w:shd w:val="clear" w:color="auto" w:fill="FFFFFF"/>
+        </w:rPr>
+        <w:t>)</w:t>
+      </w:r>
+    </w:p>
+    <w:p>
+      <w:pPr>
+        <w:pStyle w:val="ListParagraph"/>
+        <w:numPr>
+          <w:ilvl w:val="2"/>
+          <w:numId w:val="8"/>
+        </w:numPr>
+      </w:pPr>
+      <w:r>
+        <w:t>Element-Specific Attributes</w:t>
+      </w:r>
+    </w:p>
+    <w:p>
+      <w:pPr>
+        <w:pStyle w:val="ListParagraph"/>
+        <w:numPr>
+          <w:ilvl w:val="1"/>
+          <w:numId w:val="8"/>
+        </w:numPr>
+      </w:pPr>
+      <w:r>
+        <w:t xml:space="preserve">MathML </w:t>
+      </w:r>
+      <w:r>
+        <w:t>(Mathematical Markup language)</w:t>
+      </w:r>
+      <w:r>
+        <w:t xml:space="preserve"> </w:t>
+      </w:r>
+    </w:p>
+    <w:p>
+      <w:pPr>
+        <w:pStyle w:val="ListParagraph"/>
+        <w:numPr>
+          <w:ilvl w:val="1"/>
+          <w:numId w:val="8"/>
+        </w:numPr>
+      </w:pPr>
+      <w:r>
+        <w:t>SVG</w:t>
+      </w:r>
+      <w:r>
+        <w:t xml:space="preserve"> </w:t>
+      </w:r>
+      <w:r>
+        <w:t>(Scalable Vector Graphics)</w:t>
+      </w:r>
+    </w:p>
+    <w:p>
+      <w:pPr>
+        <w:pStyle w:val="ListParagraph"/>
+        <w:numPr>
+          <w:ilvl w:val="2"/>
+          <w:numId w:val="8"/>
+        </w:numPr>
+      </w:pPr>
+      <w:r>
+        <w:t>Vector</w:t>
+      </w:r>
+    </w:p>
+    <w:p>
+      <w:pPr>
+        <w:pStyle w:val="ListParagraph"/>
+        <w:numPr>
+          <w:ilvl w:val="2"/>
+          <w:numId w:val="8"/>
+        </w:numPr>
+      </w:pPr>
+      <w:r>
+        <w:t>Bitmapped (PNG, JPEG)</w:t>
+      </w:r>
+    </w:p>
+    <w:p>
+      <w:pPr>
+        <w:pStyle w:val="ListParagraph"/>
+        <w:numPr>
+          <w:ilvl w:val="0"/>
+          <w:numId w:val="8"/>
+        </w:numPr>
+      </w:pPr>
+      <w:r>
+        <w:t>Character Reference</w:t>
+      </w:r>
+    </w:p>
+    <w:p>
+      <w:pPr>
+        <w:pStyle w:val="ListParagraph"/>
+        <w:numPr>
+          <w:ilvl w:val="1"/>
+          <w:numId w:val="8"/>
+        </w:numPr>
+      </w:pPr>
+      <w:r>
+        <w:t>Representation of characters that are not available on keyboard</w:t>
+      </w:r>
+    </w:p>
+    <w:p>
+      <w:pPr>
+        <w:pStyle w:val="ListParagraph"/>
+        <w:numPr>
+          <w:ilvl w:val="0"/>
+          <w:numId w:val="8"/>
+        </w:numPr>
+      </w:pPr>
+      <w:r>
+        <w:t>Co</w:t>
+      </w:r>
+      <w:r>
+        <w:t>mments</w:t>
+      </w:r>
+    </w:p>
+    <w:p>
+      <w:pPr>
+        <w:pStyle w:val="ListParagraph"/>
+        <w:numPr>
+          <w:ilvl w:val="1"/>
+          <w:numId w:val="8"/>
+        </w:numPr>
+      </w:pPr>
+      <w:r>
+        <w:t>“&lt;!--  --&gt;”</w:t>
+      </w:r>
     </w:p>
     <w:sectPr>
       <w:pgSz w:w="12240" w:h="15840"/>
@@ -1199,7 +1560,7 @@
         <w:rFonts w:ascii="Symbol" w:hAnsi="Symbol" w:hint="default"/>
       </w:rPr>
     </w:lvl>
-    <w:lvl w:ilvl="4" w:tplc="04090003" w:tentative="1">
+    <w:lvl w:ilvl="4" w:tplc="04090003">
       <w:start w:val="1"/>
       <w:numFmt w:val="bullet"/>
       <w:lvlText w:val="o"/>

</xml_diff>

<commit_message>
Edited HTML.xml for layout of websites
</commit_message>
<xml_diff>
--- a/HTML prelims.docx
+++ b/HTML prelims.docx
@@ -3,6 +3,8 @@
 <w:document xmlns:wpc="http://schemas.microsoft.com/office/word/2010/wordprocessingCanvas" xmlns:cx="http://schemas.microsoft.com/office/drawing/2014/chartex" xmlns:cx1="http://schemas.microsoft.com/office/drawing/2015/9/8/chartex" xmlns:mc="http://schemas.openxmlformats.org/markup-compatibility/2006" xmlns:o="urn:schemas-microsoft-com:office:office" xmlns:r="http://schemas.openxmlformats.org/officeDocument/2006/relationships" xmlns:m="http://schemas.openxmlformats.org/officeDocument/2006/math" xmlns:v="urn:schemas-microsoft-com:vml" xmlns:wp14="http://schemas.microsoft.com/office/word/2010/wordprocessingDrawing" xmlns:wp="http://schemas.openxmlformats.org/drawingml/2006/wordprocessingDrawing" xmlns:w10="urn:schemas-microsoft-com:office:word" xmlns:w="http://schemas.openxmlformats.org/wordprocessingml/2006/main" xmlns:w14="http://schemas.microsoft.com/office/word/2010/wordml" xmlns:w15="http://schemas.microsoft.com/office/word/2012/wordml" xmlns:w16se="http://schemas.microsoft.com/office/word/2015/wordml/symex" xmlns:wpg="http://schemas.microsoft.com/office/word/2010/wordprocessingGroup" xmlns:wpi="http://schemas.microsoft.com/office/word/2010/wordprocessingInk" xmlns:wne="http://schemas.microsoft.com/office/word/2006/wordml" xmlns:wps="http://schemas.microsoft.com/office/word/2010/wordprocessingShape" mc:Ignorable="w14 w15 w16se wp14">
   <w:body>
     <w:p>
+      <w:bookmarkStart w:id="0" w:name="_GoBack"/>
+      <w:bookmarkEnd w:id="0"/>
       <w:r>
         <w:t>HTML</w:t>
       </w:r>
@@ -1124,12 +1126,7 @@
         </w:numPr>
       </w:pPr>
       <w:r>
-        <w:t>WAI-ARIA Attribu</w:t>
-      </w:r>
-      <w:bookmarkStart w:id="0" w:name="_GoBack"/>
-      <w:bookmarkEnd w:id="0"/>
-      <w:r>
-        <w:t>te</w:t>
+        <w:t>WAI-ARIA Attribute</w:t>
       </w:r>
       <w:r>
         <w:t xml:space="preserve"> </w:t>

</xml_diff>